<commit_message>
Ajout du lien SMS
</commit_message>
<xml_diff>
--- a/LM_Systemarchitektur.docx
+++ b/LM_Systemarchitektur.docx
@@ -293,8 +293,13 @@
               <w:pStyle w:val="AbsatzTab12Pt1-1"/>
             </w:pPr>
             <w:r>
-              <w:t>Tim Allemann</w:t>
+              <w:t xml:space="preserve">Tim </w:t>
             </w:r>
+            <w:proofErr w:type="spellStart"/>
+            <w:r>
+              <w:t>Allemann</w:t>
+            </w:r>
+            <w:proofErr w:type="spellEnd"/>
           </w:p>
         </w:tc>
       </w:tr>
@@ -484,7 +489,15 @@
               <w:pStyle w:val="AbsatzTab12Pt1-1"/>
             </w:pPr>
             <w:r>
-              <w:t>Tim Allemann, Sébastien Berger, Hans Morsch</w:t>
+              <w:t xml:space="preserve">Tim </w:t>
+            </w:r>
+            <w:proofErr w:type="spellStart"/>
+            <w:r>
+              <w:t>Allemann</w:t>
+            </w:r>
+            <w:proofErr w:type="spellEnd"/>
+            <w:r>
+              <w:t>, Sébastien Berger, Hans Morsch</w:t>
             </w:r>
           </w:p>
         </w:tc>
@@ -1179,8 +1192,16 @@
         <w:rPr>
           <w:lang w:val="fr-CH"/>
         </w:rPr>
-        <w:t>Voir document annexe : LM_UserCase</w:t>
-      </w:r>
+        <w:t xml:space="preserve">Voir document annexe : </w:t>
+      </w:r>
+      <w:proofErr w:type="spellStart"/>
+      <w:r>
+        <w:rPr>
+          <w:lang w:val="fr-CH"/>
+        </w:rPr>
+        <w:t>LM_UserCase</w:t>
+      </w:r>
+      <w:proofErr w:type="spellEnd"/>
     </w:p>
     <w:p>
       <w:pPr>
@@ -1289,7 +1310,19 @@
         <w:rPr>
           <w:lang w:val="fr-CH"/>
         </w:rPr>
-        <w:t>Selon le résultat du projet: par exemple modèle des processus métier, modèle des fonctions (p. ex. avec cas d’utilisation / récits d’utilisateurs), architecture des données / modèle des données, etc.</w:t>
+        <w:t xml:space="preserve">Selon le résultat du </w:t>
+      </w:r>
+      <w:r>
+        <w:rPr>
+          <w:lang w:val="fr-CH"/>
+        </w:rPr>
+        <w:t>projet :</w:t>
+      </w:r>
+      <w:r>
+        <w:rPr>
+          <w:lang w:val="fr-CH"/>
+        </w:rPr>
+        <w:t xml:space="preserve"> par exemple modèle des processus métier, modèle des fonctions (p. ex. avec cas d’utilisation / récits d’utilisateurs), architecture des données / modèle des données, etc.</w:t>
       </w:r>
     </w:p>
     <w:p>
@@ -1397,7 +1430,21 @@
         <w:rPr>
           <w:lang w:val="fr-CH"/>
         </w:rPr>
-        <w:t>Nous allons implémenter une interface propre à notre système pour les API des différents fournisseurs de service. Par exemple pour le paiement nous utiliserons l’API de Stripe qui sera couplé à notre interface.</w:t>
+        <w:t xml:space="preserve">Nous allons implémenter une interface propre à notre système pour les API des différents fournisseurs de service. Par exemple pour le paiement nous utiliserons l’API de </w:t>
+      </w:r>
+      <w:proofErr w:type="spellStart"/>
+      <w:r>
+        <w:rPr>
+          <w:lang w:val="fr-CH"/>
+        </w:rPr>
+        <w:t>Stripe</w:t>
+      </w:r>
+      <w:proofErr w:type="spellEnd"/>
+      <w:r>
+        <w:rPr>
+          <w:lang w:val="fr-CH"/>
+        </w:rPr>
+        <w:t xml:space="preserve"> qui sera couplé à notre interface.</w:t>
       </w:r>
     </w:p>
     <w:p>
@@ -1416,21 +1463,63 @@
     </w:p>
     <w:p>
       <w:pPr>
+        <w:pStyle w:val="Absatz"/>
+        <w:rPr>
+          <w:color w:val="FF0000"/>
+          <w:lang w:val="fr-CH"/>
+        </w:rPr>
+      </w:pPr>
+      <w:r>
+        <w:rPr>
+          <w:color w:val="FF0000"/>
+        </w:rPr>
+        <w:fldChar w:fldCharType="begin"/>
+      </w:r>
+      <w:r>
+        <w:rPr>
+          <w:color w:val="FF0000"/>
+          <w:lang w:val="fr-CH"/>
+        </w:rPr>
+        <w:instrText xml:space="preserve"> HYPERLINK "https://dev.smsfactor.com/en/api/sms/getting-started" </w:instrText>
+      </w:r>
+      <w:r>
+        <w:rPr>
+          <w:color w:val="FF0000"/>
+        </w:rPr>
+        <w:fldChar w:fldCharType="separate"/>
+      </w:r>
+      <w:r>
+        <w:rPr>
+          <w:rStyle w:val="Lienhypertexte"/>
+          <w:color w:val="FF0000"/>
+          <w:lang w:val="fr-CH"/>
+        </w:rPr>
+        <w:t>https://dev.smsfactor.com/en/api/sms/getting-started</w:t>
+      </w:r>
+      <w:r>
+        <w:rPr>
+          <w:color w:val="FF0000"/>
+        </w:rPr>
+        <w:fldChar w:fldCharType="end"/>
+      </w:r>
+      <w:bookmarkStart w:id="17" w:name="_GoBack"/>
+      <w:bookmarkEnd w:id="17"/>
+    </w:p>
+    <w:p>
+      <w:pPr>
         <w:pStyle w:val="Titre2"/>
         <w:rPr>
           <w:lang w:val="fr-CH"/>
         </w:rPr>
       </w:pPr>
-      <w:bookmarkStart w:id="17" w:name="_Toc26942693"/>
-      <w:bookmarkStart w:id="18" w:name="_GoBack"/>
+      <w:bookmarkStart w:id="18" w:name="_Toc26942693"/>
+      <w:r>
+        <w:rPr>
+          <w:lang w:val="fr-CH"/>
+        </w:rPr>
+        <w:t>Référence au concept d’intégration</w:t>
+      </w:r>
       <w:bookmarkEnd w:id="18"/>
-      <w:r>
-        <w:rPr>
-          <w:lang w:val="fr-CH"/>
-        </w:rPr>
-        <w:t>Référence au concept d’intégration</w:t>
-      </w:r>
-      <w:bookmarkEnd w:id="17"/>
     </w:p>
     <w:p>
       <w:pPr>
@@ -1526,6 +1615,7 @@
         <w:rPr>
           <w:lang w:val="fr-CH"/>
         </w:rPr>
+        <w:lastRenderedPageBreak/>
         <w:t>Conformité avec les prescriptions</w:t>
       </w:r>
       <w:bookmarkEnd w:id="21"/>
@@ -4544,7 +4634,21 @@
               <w:rPr>
                 <w:lang w:val="fr-CH"/>
               </w:rPr>
-              <w:t>La méthode de gestion de projets et de programmes HERMES 5 est une norme eCH.</w:t>
+              <w:t xml:space="preserve">La méthode de gestion de projets et de programmes HERMES 5 est une norme </w:t>
+            </w:r>
+            <w:proofErr w:type="spellStart"/>
+            <w:r>
+              <w:rPr>
+                <w:lang w:val="fr-CH"/>
+              </w:rPr>
+              <w:t>eCH</w:t>
+            </w:r>
+            <w:proofErr w:type="spellEnd"/>
+            <w:r>
+              <w:rPr>
+                <w:lang w:val="fr-CH"/>
+              </w:rPr>
+              <w:t>.</w:t>
             </w:r>
           </w:p>
         </w:tc>
@@ -6567,27 +6671,14 @@
               <w:szCs w:val="18"/>
             </w:rPr>
           </w:pPr>
-          <w:r>
-            <w:fldChar w:fldCharType="begin"/>
-          </w:r>
-          <w:r>
-            <w:instrText xml:space="preserve"> FILENAME \* LOWER \* MERGEFORMAT </w:instrText>
-          </w:r>
-          <w:r>
-            <w:fldChar w:fldCharType="separate"/>
-          </w:r>
-          <w:r>
-            <w:rPr>
-              <w:noProof/>
-            </w:rPr>
-            <w:t>document2</w:t>
-          </w:r>
-          <w:r>
-            <w:rPr>
-              <w:noProof/>
-            </w:rPr>
-            <w:fldChar w:fldCharType="end"/>
-          </w:r>
+          <w:fldSimple w:instr=" FILENAME \* LOWER \* MERGEFORMAT ">
+            <w:r>
+              <w:rPr>
+                <w:noProof/>
+              </w:rPr>
+              <w:t>document2</w:t>
+            </w:r>
+          </w:fldSimple>
         </w:p>
       </w:tc>
     </w:tr>
@@ -6850,17 +6941,26 @@
           <w:pPr>
             <w:pStyle w:val="Referenz"/>
             <w:jc w:val="right"/>
+            <w:rPr>
+              <w:lang w:val="fr-CH"/>
+            </w:rPr>
           </w:pPr>
           <w:r>
             <w:fldChar w:fldCharType="begin"/>
           </w:r>
           <w:r>
+            <w:rPr>
+              <w:lang w:val="fr-CH"/>
+            </w:rPr>
             <w:instrText xml:space="preserve"> STYLEREF "Titel-Projektbezeichnung 1" </w:instrText>
           </w:r>
           <w:r>
             <w:fldChar w:fldCharType="separate"/>
           </w:r>
           <w:r>
+            <w:rPr>
+              <w:lang w:val="fr-CH"/>
+            </w:rPr>
             <w:t>Architecture du système</w:t>
           </w:r>
           <w:r>
@@ -6871,17 +6971,26 @@
           <w:pPr>
             <w:pStyle w:val="Referenz"/>
             <w:jc w:val="right"/>
+            <w:rPr>
+              <w:lang w:val="fr-CH"/>
+            </w:rPr>
           </w:pPr>
           <w:r>
             <w:fldChar w:fldCharType="begin"/>
           </w:r>
           <w:r>
+            <w:rPr>
+              <w:lang w:val="fr-CH"/>
+            </w:rPr>
             <w:instrText xml:space="preserve"> STYLEREF "Titel-Projektbezeichnung 2" </w:instrText>
           </w:r>
           <w:r>
             <w:fldChar w:fldCharType="separate"/>
           </w:r>
           <w:r>
+            <w:rPr>
+              <w:lang w:val="fr-CH"/>
+            </w:rPr>
             <w:t>Nom de projet</w:t>
           </w:r>
           <w:r>
@@ -6894,6 +7003,9 @@
   <w:p>
     <w:pPr>
       <w:pStyle w:val="En-tte"/>
+      <w:rPr>
+        <w:lang w:val="fr-CH"/>
+      </w:rPr>
     </w:pPr>
   </w:p>
 </w:hdr>
@@ -7035,8 +7147,21 @@
             <w:pStyle w:val="KopfzeileFett"/>
           </w:pPr>
           <w:r>
-            <w:t>Love Mirroring Sàrl</w:t>
+            <w:t xml:space="preserve">Love </w:t>
           </w:r>
+          <w:proofErr w:type="spellStart"/>
+          <w:r>
+            <w:t>Mirroring</w:t>
+          </w:r>
+          <w:proofErr w:type="spellEnd"/>
+          <w:r>
+            <w:t xml:space="preserve"> </w:t>
+          </w:r>
+          <w:proofErr w:type="spellStart"/>
+          <w:r>
+            <w:t>Sàrl</w:t>
+          </w:r>
+          <w:proofErr w:type="spellEnd"/>
         </w:p>
         <w:p>
           <w:pPr>
@@ -10796,7 +10921,7 @@
     </w:rPrDefault>
     <w:pPrDefault/>
   </w:docDefaults>
-  <w:latentStyles w:defLockedState="0" w:defUIPriority="99" w:defSemiHidden="0" w:defUnhideWhenUsed="0" w:defQFormat="0" w:count="377">
+  <w:latentStyles w:defLockedState="0" w:defUIPriority="99" w:defSemiHidden="0" w:defUnhideWhenUsed="0" w:defQFormat="0" w:count="376">
     <w:lsdException w:name="Normal" w:uiPriority="0"/>
     <w:lsdException w:name="heading 1" w:uiPriority="0" w:qFormat="1"/>
     <w:lsdException w:name="heading 2" w:semiHidden="1" w:uiPriority="0" w:unhideWhenUsed="1" w:qFormat="1"/>
@@ -11173,7 +11298,6 @@
     <w:lsdException w:name="Hashtag" w:semiHidden="1" w:unhideWhenUsed="1"/>
     <w:lsdException w:name="Unresolved Mention" w:semiHidden="1" w:unhideWhenUsed="1"/>
     <w:lsdException w:name="Smart Link" w:semiHidden="1" w:unhideWhenUsed="1"/>
-    <w:lsdException w:name="Smart Link Error" w:semiHidden="1" w:unhideWhenUsed="1"/>
   </w:latentStyles>
   <w:style w:type="paragraph" w:default="1" w:styleId="Normal">
     <w:name w:val="Normal"/>
@@ -12795,6 +12919,18 @@
       <w:szCs w:val="24"/>
     </w:rPr>
   </w:style>
+  <w:style w:type="character" w:styleId="Lienhypertexte">
+    <w:name w:val="Hyperlink"/>
+    <w:basedOn w:val="Policepardfaut"/>
+    <w:uiPriority w:val="99"/>
+    <w:semiHidden/>
+    <w:unhideWhenUsed/>
+    <w:rsid w:val="00934AB0"/>
+    <w:rPr>
+      <w:color w:val="0000FF"/>
+      <w:u w:val="single"/>
+    </w:rPr>
+  </w:style>
 </w:styles>
 </file>
 
@@ -12924,7 +13060,7 @@
     <w:sig w:usb0="E0002EFF" w:usb1="C000785B" w:usb2="00000009" w:usb3="00000000" w:csb0="000001FF" w:csb1="00000000"/>
   </w:font>
   <w:font w:name="Helvetica">
-    <w:panose1 w:val="020B0504020202020204"/>
+    <w:panose1 w:val="020B0604020202020204"/>
     <w:charset w:val="00"/>
     <w:family w:val="swiss"/>
     <w:pitch w:val="variable"/>
@@ -13011,6 +13147,7 @@
     <w:rsid w:val="00006831"/>
     <w:rsid w:val="002F02FB"/>
     <w:rsid w:val="008170DB"/>
+    <w:rsid w:val="00CD2542"/>
     <w:rsid w:val="00D91324"/>
   </w:rsids>
   <m:mathPr>
@@ -13051,7 +13188,7 @@
       </w:pPr>
     </w:pPrDefault>
   </w:docDefaults>
-  <w:latentStyles w:defLockedState="0" w:defUIPriority="99" w:defSemiHidden="0" w:defUnhideWhenUsed="0" w:defQFormat="0" w:count="377">
+  <w:latentStyles w:defLockedState="0" w:defUIPriority="99" w:defSemiHidden="0" w:defUnhideWhenUsed="0" w:defQFormat="0" w:count="376">
     <w:lsdException w:name="Normal" w:uiPriority="0" w:qFormat="1"/>
     <w:lsdException w:name="heading 1" w:uiPriority="9" w:qFormat="1"/>
     <w:lsdException w:name="heading 2" w:semiHidden="1" w:uiPriority="9" w:unhideWhenUsed="1" w:qFormat="1"/>
@@ -13428,7 +13565,6 @@
     <w:lsdException w:name="Hashtag" w:semiHidden="1" w:unhideWhenUsed="1"/>
     <w:lsdException w:name="Unresolved Mention" w:semiHidden="1" w:unhideWhenUsed="1"/>
     <w:lsdException w:name="Smart Link" w:semiHidden="1" w:unhideWhenUsed="1"/>
-    <w:lsdException w:name="Smart Link Error" w:semiHidden="1" w:unhideWhenUsed="1"/>
   </w:latentStyles>
   <w:style w:type="paragraph" w:default="1" w:styleId="Normal">
     <w:name w:val="Normal"/>

</xml_diff>

<commit_message>
oui moi je travaille
</commit_message>
<xml_diff>
--- a/LM_Systemarchitektur.docx
+++ b/LM_Systemarchitektur.docx
@@ -293,13 +293,8 @@
               <w:pStyle w:val="AbsatzTab12Pt1-1"/>
             </w:pPr>
             <w:r>
-              <w:t xml:space="preserve">Tim </w:t>
+              <w:t>Tim Allemann</w:t>
             </w:r>
-            <w:proofErr w:type="spellStart"/>
-            <w:r>
-              <w:t>Allemann</w:t>
-            </w:r>
-            <w:proofErr w:type="spellEnd"/>
           </w:p>
         </w:tc>
       </w:tr>
@@ -489,15 +484,7 @@
               <w:pStyle w:val="AbsatzTab12Pt1-1"/>
             </w:pPr>
             <w:r>
-              <w:t xml:space="preserve">Tim </w:t>
-            </w:r>
-            <w:proofErr w:type="spellStart"/>
-            <w:r>
-              <w:t>Allemann</w:t>
-            </w:r>
-            <w:proofErr w:type="spellEnd"/>
-            <w:r>
-              <w:t>, Sébastien Berger, Hans Morsch</w:t>
+              <w:t>Tim Allemann, Sébastien Berger, Hans Morsch</w:t>
             </w:r>
           </w:p>
         </w:tc>
@@ -1236,9 +1223,59 @@
       </w:pPr>
       <w:r>
         <w:rPr>
-          <w:lang w:val="fr-CH"/>
-        </w:rPr>
-        <w:t>Représentation de la structure du système selon les méthodes du producteur</w:t>
+          <w:noProof/>
+          <w:lang w:val="fr-CH"/>
+        </w:rPr>
+        <w:drawing>
+          <wp:inline distT="0" distB="0" distL="0" distR="0">
+            <wp:extent cx="5753100" cy="3238500"/>
+            <wp:effectExtent l="19050" t="19050" r="19050" b="19050"/>
+            <wp:docPr id="2" name="Image 2"/>
+            <wp:cNvGraphicFramePr>
+              <a:graphicFrameLocks xmlns:a="http://schemas.openxmlformats.org/drawingml/2006/main" noChangeAspect="1"/>
+            </wp:cNvGraphicFramePr>
+            <a:graphic xmlns:a="http://schemas.openxmlformats.org/drawingml/2006/main">
+              <a:graphicData uri="http://schemas.openxmlformats.org/drawingml/2006/picture">
+                <pic:pic xmlns:pic="http://schemas.openxmlformats.org/drawingml/2006/picture">
+                  <pic:nvPicPr>
+                    <pic:cNvPr id="0" name="Picture 2"/>
+                    <pic:cNvPicPr>
+                      <a:picLocks noChangeAspect="1" noChangeArrowheads="1"/>
+                    </pic:cNvPicPr>
+                  </pic:nvPicPr>
+                  <pic:blipFill>
+                    <a:blip r:embed="rId7">
+                      <a:extLst>
+                        <a:ext uri="{28A0092B-C50C-407E-A947-70E740481C1C}">
+                          <a14:useLocalDpi xmlns:a14="http://schemas.microsoft.com/office/drawing/2010/main" val="0"/>
+                        </a:ext>
+                      </a:extLst>
+                    </a:blip>
+                    <a:srcRect/>
+                    <a:stretch>
+                      <a:fillRect/>
+                    </a:stretch>
+                  </pic:blipFill>
+                  <pic:spPr bwMode="auto">
+                    <a:xfrm>
+                      <a:off x="0" y="0"/>
+                      <a:ext cx="5753100" cy="3238500"/>
+                    </a:xfrm>
+                    <a:prstGeom prst="rect">
+                      <a:avLst/>
+                    </a:prstGeom>
+                    <a:noFill/>
+                    <a:ln>
+                      <a:solidFill>
+                        <a:schemeClr val="tx1"/>
+                      </a:solidFill>
+                    </a:ln>
+                  </pic:spPr>
+                </pic:pic>
+              </a:graphicData>
+            </a:graphic>
+          </wp:inline>
+        </w:drawing>
       </w:r>
     </w:p>
     <w:p>
@@ -1252,8 +1289,164 @@
         <w:rPr>
           <w:lang w:val="fr-CH"/>
         </w:rPr>
-        <w:t>Description</w:t>
-      </w:r>
+        <w:t>Le système est composé en 3 applications distinctes :</w:t>
+      </w:r>
+    </w:p>
+    <w:p>
+      <w:pPr>
+        <w:pStyle w:val="Absatz"/>
+        <w:numPr>
+          <w:ilvl w:val="0"/>
+          <w:numId w:val="43"/>
+        </w:numPr>
+        <w:rPr>
+          <w:lang w:val="fr-CH"/>
+        </w:rPr>
+      </w:pPr>
+      <w:proofErr w:type="gramStart"/>
+      <w:r>
+        <w:rPr>
+          <w:lang w:val="fr-CH"/>
+        </w:rPr>
+        <w:t>Une composé</w:t>
+      </w:r>
+      <w:proofErr w:type="gramEnd"/>
+      <w:r>
+        <w:rPr>
+          <w:lang w:val="fr-CH"/>
+        </w:rPr>
+        <w:t xml:space="preserve"> de </w:t>
+      </w:r>
+      <w:proofErr w:type="spellStart"/>
+      <w:r>
+        <w:rPr>
+          <w:lang w:val="fr-CH"/>
+        </w:rPr>
+        <w:t>identity</w:t>
+      </w:r>
+      <w:proofErr w:type="spellEnd"/>
+      <w:r>
+        <w:rPr>
+          <w:lang w:val="fr-CH"/>
+        </w:rPr>
+        <w:t xml:space="preserve"> server 4</w:t>
+      </w:r>
+    </w:p>
+    <w:p>
+      <w:pPr>
+        <w:pStyle w:val="Absatz"/>
+        <w:numPr>
+          <w:ilvl w:val="1"/>
+          <w:numId w:val="43"/>
+        </w:numPr>
+        <w:rPr>
+          <w:lang w:val="fr-CH"/>
+        </w:rPr>
+      </w:pPr>
+      <w:r>
+        <w:rPr>
+          <w:lang w:val="fr-CH"/>
+        </w:rPr>
+        <w:t xml:space="preserve">Gestion des accès, authentification, </w:t>
+      </w:r>
+      <w:proofErr w:type="spellStart"/>
+      <w:r>
+        <w:rPr>
+          <w:lang w:val="fr-CH"/>
+        </w:rPr>
+        <w:t>token</w:t>
+      </w:r>
+      <w:proofErr w:type="spellEnd"/>
+    </w:p>
+    <w:p>
+      <w:pPr>
+        <w:pStyle w:val="Absatz"/>
+        <w:numPr>
+          <w:ilvl w:val="0"/>
+          <w:numId w:val="43"/>
+        </w:numPr>
+        <w:rPr>
+          <w:lang w:val="fr-CH"/>
+        </w:rPr>
+      </w:pPr>
+      <w:r>
+        <w:rPr>
+          <w:lang w:val="fr-CH"/>
+        </w:rPr>
+        <w:t>Une pour les API</w:t>
+      </w:r>
+    </w:p>
+    <w:p>
+      <w:pPr>
+        <w:pStyle w:val="Absatz"/>
+        <w:numPr>
+          <w:ilvl w:val="1"/>
+          <w:numId w:val="43"/>
+        </w:numPr>
+        <w:rPr>
+          <w:lang w:val="fr-CH"/>
+        </w:rPr>
+      </w:pPr>
+      <w:r>
+        <w:rPr>
+          <w:lang w:val="fr-CH"/>
+        </w:rPr>
+        <w:t xml:space="preserve">CRUD sur les données de </w:t>
+      </w:r>
+      <w:proofErr w:type="spellStart"/>
+      <w:r>
+        <w:rPr>
+          <w:lang w:val="fr-CH"/>
+        </w:rPr>
+        <w:t>LoveMirroring</w:t>
+      </w:r>
+      <w:proofErr w:type="spellEnd"/>
+      <w:r>
+        <w:rPr>
+          <w:lang w:val="fr-CH"/>
+        </w:rPr>
+        <w:t xml:space="preserve"> (liste des utilisateurs, etc.)</w:t>
+      </w:r>
+    </w:p>
+    <w:p>
+      <w:pPr>
+        <w:pStyle w:val="Absatz"/>
+        <w:numPr>
+          <w:ilvl w:val="0"/>
+          <w:numId w:val="43"/>
+        </w:numPr>
+        <w:rPr>
+          <w:lang w:val="fr-CH"/>
+        </w:rPr>
+      </w:pPr>
+      <w:r>
+        <w:rPr>
+          <w:lang w:val="fr-CH"/>
+        </w:rPr>
+        <w:t>Une pour le client (</w:t>
+      </w:r>
+      <w:proofErr w:type="spellStart"/>
+      <w:r>
+        <w:rPr>
+          <w:lang w:val="fr-CH"/>
+        </w:rPr>
+        <w:t>webApp</w:t>
+      </w:r>
+      <w:proofErr w:type="spellEnd"/>
+      <w:r>
+        <w:rPr>
+          <w:lang w:val="fr-CH"/>
+        </w:rPr>
+        <w:t>)</w:t>
+      </w:r>
+    </w:p>
+    <w:p>
+      <w:pPr>
+        <w:pStyle w:val="Absatz"/>
+        <w:rPr>
+          <w:lang w:val="fr-CH"/>
+        </w:rPr>
+      </w:pPr>
     </w:p>
     <w:p>
       <w:pPr>
@@ -1357,17 +1550,65 @@
       <w:pPr>
         <w:pStyle w:val="Absatz"/>
         <w:rPr>
-          <w:color w:val="FF0000"/>
-          <w:lang w:val="fr-CH"/>
-        </w:rPr>
-      </w:pPr>
-      <w:r>
-        <w:rPr>
-          <w:color w:val="FF0000"/>
-          <w:lang w:val="fr-CH"/>
-        </w:rPr>
-        <w:t>MCD ET MLD</w:t>
-      </w:r>
+          <w:lang w:val="fr-CH"/>
+        </w:rPr>
+      </w:pPr>
+      <w:r>
+        <w:rPr>
+          <w:noProof/>
+        </w:rPr>
+        <w:lastRenderedPageBreak/>
+        <w:drawing>
+          <wp:inline distT="0" distB="0" distL="0" distR="0" wp14:anchorId="140FF189" wp14:editId="38116765">
+            <wp:extent cx="5760085" cy="3827780"/>
+            <wp:effectExtent l="19050" t="19050" r="12065" b="20320"/>
+            <wp:docPr id="1" name="Image 1"/>
+            <wp:cNvGraphicFramePr>
+              <a:graphicFrameLocks xmlns:a="http://schemas.openxmlformats.org/drawingml/2006/main" noChangeAspect="1"/>
+            </wp:cNvGraphicFramePr>
+            <a:graphic xmlns:a="http://schemas.openxmlformats.org/drawingml/2006/main">
+              <a:graphicData uri="http://schemas.openxmlformats.org/drawingml/2006/picture">
+                <pic:pic xmlns:pic="http://schemas.openxmlformats.org/drawingml/2006/picture">
+                  <pic:nvPicPr>
+                    <pic:cNvPr id="1" name=""/>
+                    <pic:cNvPicPr/>
+                  </pic:nvPicPr>
+                  <pic:blipFill>
+                    <a:blip r:embed="rId8"/>
+                    <a:stretch>
+                      <a:fillRect/>
+                    </a:stretch>
+                  </pic:blipFill>
+                  <pic:spPr>
+                    <a:xfrm>
+                      <a:off x="0" y="0"/>
+                      <a:ext cx="5760085" cy="3827780"/>
+                    </a:xfrm>
+                    <a:prstGeom prst="rect">
+                      <a:avLst/>
+                    </a:prstGeom>
+                    <a:ln>
+                      <a:solidFill>
+                        <a:schemeClr val="tx1"/>
+                      </a:solidFill>
+                    </a:ln>
+                  </pic:spPr>
+                </pic:pic>
+              </a:graphicData>
+            </a:graphic>
+          </wp:inline>
+        </w:drawing>
+      </w:r>
+    </w:p>
+    <w:p>
+      <w:pPr>
+        <w:pStyle w:val="Absatz"/>
+        <w:rPr>
+          <w:lang w:val="fr-CH"/>
+        </w:rPr>
+      </w:pPr>
+      <w:bookmarkStart w:id="15" w:name="_GoBack"/>
+      <w:bookmarkEnd w:id="15"/>
     </w:p>
     <w:p>
       <w:pPr>
@@ -1380,130 +1621,105 @@
           <w:lang w:val="fr-CH"/>
         </w:rPr>
       </w:pPr>
-      <w:bookmarkStart w:id="15" w:name="_Toc26942691"/>
+      <w:bookmarkStart w:id="16" w:name="_Toc26942691"/>
       <w:r>
         <w:rPr>
           <w:lang w:val="fr-CH"/>
         </w:rPr>
         <w:t>Interfaces et délimitation</w:t>
-      </w:r>
-      <w:bookmarkEnd w:id="15"/>
-    </w:p>
-    <w:p>
-      <w:pPr>
-        <w:pStyle w:val="Titre2"/>
-        <w:rPr>
-          <w:lang w:val="fr-CH"/>
-        </w:rPr>
-      </w:pPr>
-      <w:bookmarkStart w:id="16" w:name="_Toc26942692"/>
-      <w:r>
-        <w:rPr>
-          <w:lang w:val="fr-CH"/>
-        </w:rPr>
-        <w:t>Interfaces avec les systèmes environnants</w:t>
       </w:r>
       <w:bookmarkEnd w:id="16"/>
     </w:p>
     <w:p>
       <w:pPr>
-        <w:pStyle w:val="Titre3"/>
-        <w:rPr>
-          <w:lang w:val="fr-CH"/>
-        </w:rPr>
-      </w:pPr>
-      <w:r>
-        <w:rPr>
-          <w:lang w:val="fr-CH"/>
-        </w:rPr>
-        <w:t>API Paiement</w:t>
-      </w:r>
+        <w:pStyle w:val="Titre2"/>
+        <w:rPr>
+          <w:lang w:val="fr-CH"/>
+        </w:rPr>
+      </w:pPr>
+      <w:bookmarkStart w:id="17" w:name="_Toc26942692"/>
+      <w:r>
+        <w:rPr>
+          <w:lang w:val="fr-CH"/>
+        </w:rPr>
+        <w:t>Interfaces avec les systèmes environnants</w:t>
+      </w:r>
+      <w:bookmarkEnd w:id="17"/>
     </w:p>
     <w:p>
       <w:pPr>
-        <w:pStyle w:val="Absatz"/>
-        <w:rPr>
-          <w:lang w:val="fr-CH"/>
-        </w:rPr>
-      </w:pPr>
-      <w:r>
-        <w:rPr>
-          <w:lang w:val="fr-CH"/>
-        </w:rPr>
-        <w:t xml:space="preserve">Nous allons implémenter une interface propre à notre système pour les API des différents fournisseurs de service. Par exemple pour le paiement nous utiliserons l’API de </w:t>
-      </w:r>
-      <w:proofErr w:type="spellStart"/>
-      <w:r>
-        <w:rPr>
-          <w:lang w:val="fr-CH"/>
-        </w:rPr>
-        <w:t>Stripe</w:t>
-      </w:r>
-      <w:proofErr w:type="spellEnd"/>
-      <w:r>
-        <w:rPr>
-          <w:lang w:val="fr-CH"/>
-        </w:rPr>
-        <w:t xml:space="preserve"> qui sera couplé à notre interface.</w:t>
+        <w:pStyle w:val="Titre3"/>
+        <w:rPr>
+          <w:lang w:val="fr-CH"/>
+        </w:rPr>
+      </w:pPr>
+      <w:r>
+        <w:rPr>
+          <w:lang w:val="fr-CH"/>
+        </w:rPr>
+        <w:t>API Paiement</w:t>
       </w:r>
     </w:p>
     <w:p>
       <w:pPr>
-        <w:pStyle w:val="Titre3"/>
-        <w:rPr>
-          <w:lang w:val="fr-CH"/>
-        </w:rPr>
-      </w:pPr>
-      <w:r>
-        <w:rPr>
-          <w:lang w:val="fr-CH"/>
-        </w:rPr>
-        <w:t>API SMS</w:t>
+        <w:pStyle w:val="Absatz"/>
+        <w:rPr>
+          <w:lang w:val="fr-CH"/>
+        </w:rPr>
+      </w:pPr>
+      <w:r>
+        <w:rPr>
+          <w:lang w:val="fr-CH"/>
+        </w:rPr>
+        <w:t xml:space="preserve">Nous allons implémenter une interface propre à notre système pour les API des différents fournisseurs de service. Par exemple pour le paiement nous utiliserons l’API de </w:t>
+      </w:r>
+      <w:proofErr w:type="spellStart"/>
+      <w:r>
+        <w:rPr>
+          <w:lang w:val="fr-CH"/>
+        </w:rPr>
+        <w:t>Stripe</w:t>
+      </w:r>
+      <w:proofErr w:type="spellEnd"/>
+      <w:r>
+        <w:rPr>
+          <w:lang w:val="fr-CH"/>
+        </w:rPr>
+        <w:t xml:space="preserve"> qui sera couplé à notre interface.</w:t>
       </w:r>
     </w:p>
     <w:p>
       <w:pPr>
+        <w:pStyle w:val="Titre3"/>
+        <w:rPr>
+          <w:lang w:val="fr-CH"/>
+        </w:rPr>
+      </w:pPr>
+      <w:r>
+        <w:rPr>
+          <w:lang w:val="fr-CH"/>
+        </w:rPr>
+        <w:t>API SMS</w:t>
+      </w:r>
+    </w:p>
+    <w:p>
+      <w:pPr>
         <w:pStyle w:val="Absatz"/>
         <w:rPr>
           <w:color w:val="FF0000"/>
           <w:lang w:val="fr-CH"/>
         </w:rPr>
       </w:pPr>
-      <w:r>
-        <w:rPr>
-          <w:color w:val="FF0000"/>
-        </w:rPr>
-        <w:fldChar w:fldCharType="begin"/>
-      </w:r>
-      <w:r>
-        <w:rPr>
-          <w:color w:val="FF0000"/>
-          <w:lang w:val="fr-CH"/>
-        </w:rPr>
-        <w:instrText xml:space="preserve"> HYPERLINK "https://dev.smsfactor.com/en/api/sms/getting-started" </w:instrText>
-      </w:r>
-      <w:r>
-        <w:rPr>
-          <w:color w:val="FF0000"/>
-        </w:rPr>
-        <w:fldChar w:fldCharType="separate"/>
-      </w:r>
-      <w:r>
-        <w:rPr>
-          <w:rStyle w:val="Lienhypertexte"/>
-          <w:color w:val="FF0000"/>
-          <w:lang w:val="fr-CH"/>
-        </w:rPr>
-        <w:t>https://dev.smsfactor.com/en/api/sms/getting-started</w:t>
-      </w:r>
-      <w:r>
-        <w:rPr>
-          <w:color w:val="FF0000"/>
-        </w:rPr>
-        <w:fldChar w:fldCharType="end"/>
-      </w:r>
-      <w:bookmarkStart w:id="17" w:name="_GoBack"/>
-      <w:bookmarkEnd w:id="17"/>
+      <w:hyperlink r:id="rId9" w:history="1">
+        <w:r>
+          <w:rPr>
+            <w:rStyle w:val="Lienhypertexte"/>
+            <w:color w:val="FF0000"/>
+            <w:lang w:val="fr-CH"/>
+          </w:rPr>
+          <w:t>https://dev.smsfactor.com/en/api/sms/getting-started</w:t>
+        </w:r>
+      </w:hyperlink>
     </w:p>
     <w:p>
       <w:pPr>
@@ -6345,12 +6561,12 @@
       </w:r>
     </w:p>
     <w:sectPr>
-      <w:headerReference w:type="even" r:id="rId7"/>
-      <w:headerReference w:type="default" r:id="rId8"/>
-      <w:footerReference w:type="even" r:id="rId9"/>
-      <w:footerReference w:type="default" r:id="rId10"/>
-      <w:headerReference w:type="first" r:id="rId11"/>
-      <w:footerReference w:type="first" r:id="rId12"/>
+      <w:headerReference w:type="even" r:id="rId10"/>
+      <w:headerReference w:type="default" r:id="rId11"/>
+      <w:footerReference w:type="even" r:id="rId12"/>
+      <w:footerReference w:type="default" r:id="rId13"/>
+      <w:headerReference w:type="first" r:id="rId14"/>
+      <w:footerReference w:type="first" r:id="rId15"/>
       <w:pgSz w:w="11906" w:h="16838" w:code="9"/>
       <w:pgMar w:top="1134" w:right="1134" w:bottom="851" w:left="1701" w:header="709" w:footer="318" w:gutter="0"/>
       <w:cols w:space="708"/>
@@ -6501,6 +6717,7 @@
               <w:color w:val="000000"/>
               <w:sz w:val="18"/>
               <w:szCs w:val="18"/>
+              <w:lang w:val="en-US"/>
             </w:rPr>
           </w:pPr>
           <w:r>
@@ -6516,6 +6733,7 @@
               <w:color w:val="000000"/>
               <w:sz w:val="18"/>
               <w:szCs w:val="18"/>
+              <w:lang w:val="en-US"/>
             </w:rPr>
             <w:instrText xml:space="preserve"> FILENAME \* LOWER\p  \* MERGEFORMAT </w:instrText>
           </w:r>
@@ -6533,8 +6751,9 @@
               <w:color w:val="000000"/>
               <w:sz w:val="18"/>
               <w:szCs w:val="18"/>
+              <w:lang w:val="en-US"/>
             </w:rPr>
-            <w:t>document2</w:t>
+            <w:t>c:\repositories\love-mirroring\lm_systemarchitektur.docx</w:t>
           </w:r>
           <w:r>
             <w:rPr>
@@ -6552,7 +6771,7 @@
     <w:pPr>
       <w:pStyle w:val="Absatz0Pt1Pt"/>
       <w:rPr>
-        <w:lang w:val="de-CH"/>
+        <w:lang w:val="en-US"/>
       </w:rPr>
     </w:pPr>
   </w:p>
@@ -6671,14 +6890,27 @@
               <w:szCs w:val="18"/>
             </w:rPr>
           </w:pPr>
-          <w:fldSimple w:instr=" FILENAME \* LOWER \* MERGEFORMAT ">
-            <w:r>
-              <w:rPr>
-                <w:noProof/>
-              </w:rPr>
-              <w:t>document2</w:t>
-            </w:r>
-          </w:fldSimple>
+          <w:r>
+            <w:fldChar w:fldCharType="begin"/>
+          </w:r>
+          <w:r>
+            <w:instrText xml:space="preserve"> FILENAME \* LOWER \* MERGEFORMAT </w:instrText>
+          </w:r>
+          <w:r>
+            <w:fldChar w:fldCharType="separate"/>
+          </w:r>
+          <w:r>
+            <w:rPr>
+              <w:noProof/>
+            </w:rPr>
+            <w:t>lm_systemarchitektur.docx</w:t>
+          </w:r>
+          <w:r>
+            <w:rPr>
+              <w:noProof/>
+            </w:rPr>
+            <w:fldChar w:fldCharType="end"/>
+          </w:r>
         </w:p>
       </w:tc>
     </w:tr>
@@ -6746,7 +6978,7 @@
                 <wp:extent cx="1134000" cy="177408"/>
                 <wp:effectExtent l="0" t="0" r="0" b="0"/>
                 <wp:wrapNone/>
-                <wp:docPr id="3" name="Grafik 3" descr="D:\AKT-PROJ\ISB\Hermes_Logo_Wordvorlagen.png"/>
+                <wp:docPr id="4" name="Grafik 3" descr="D:\AKT-PROJ\ISB\Hermes_Logo_Wordvorlagen.png"/>
                 <wp:cNvGraphicFramePr>
                   <a:graphicFrameLocks xmlns:a="http://schemas.openxmlformats.org/drawingml/2006/main" noChangeAspect="1"/>
                 </wp:cNvGraphicFramePr>
@@ -6853,7 +7085,7 @@
       <w:rPr>
         <w:noProof/>
       </w:rPr>
-      <w:t>document2</w:t>
+      <w:t>lm_systemarchitektur.docx</w:t>
     </w:r>
     <w:r>
       <w:rPr>
@@ -6991,7 +7223,7 @@
             <w:rPr>
               <w:lang w:val="fr-CH"/>
             </w:rPr>
-            <w:t>Nom de projet</w:t>
+            <w:t>Love Mirroring</w:t>
           </w:r>
           <w:r>
             <w:fldChar w:fldCharType="end"/>
@@ -10042,6 +10274,119 @@
     </w:lvl>
   </w:abstractNum>
   <w:abstractNum w:abstractNumId="25" w15:restartNumberingAfterBreak="0">
+    <w:nsid w:val="67FA2A4C"/>
+    <w:multiLevelType w:val="hybridMultilevel"/>
+    <w:tmpl w:val="CBB8C85A"/>
+    <w:lvl w:ilvl="0" w:tplc="100C0001">
+      <w:start w:val="1"/>
+      <w:numFmt w:val="bullet"/>
+      <w:lvlText w:val=""/>
+      <w:lvlJc w:val="left"/>
+      <w:pPr>
+        <w:ind w:left="720" w:hanging="360"/>
+      </w:pPr>
+      <w:rPr>
+        <w:rFonts w:ascii="Symbol" w:hAnsi="Symbol" w:hint="default"/>
+      </w:rPr>
+    </w:lvl>
+    <w:lvl w:ilvl="1" w:tplc="100C0003">
+      <w:start w:val="1"/>
+      <w:numFmt w:val="bullet"/>
+      <w:lvlText w:val="o"/>
+      <w:lvlJc w:val="left"/>
+      <w:pPr>
+        <w:ind w:left="1440" w:hanging="360"/>
+      </w:pPr>
+      <w:rPr>
+        <w:rFonts w:ascii="Courier New" w:hAnsi="Courier New" w:cs="Courier New" w:hint="default"/>
+      </w:rPr>
+    </w:lvl>
+    <w:lvl w:ilvl="2" w:tplc="100C0005" w:tentative="1">
+      <w:start w:val="1"/>
+      <w:numFmt w:val="bullet"/>
+      <w:lvlText w:val=""/>
+      <w:lvlJc w:val="left"/>
+      <w:pPr>
+        <w:ind w:left="2160" w:hanging="360"/>
+      </w:pPr>
+      <w:rPr>
+        <w:rFonts w:ascii="Wingdings" w:hAnsi="Wingdings" w:hint="default"/>
+      </w:rPr>
+    </w:lvl>
+    <w:lvl w:ilvl="3" w:tplc="100C0001" w:tentative="1">
+      <w:start w:val="1"/>
+      <w:numFmt w:val="bullet"/>
+      <w:lvlText w:val=""/>
+      <w:lvlJc w:val="left"/>
+      <w:pPr>
+        <w:ind w:left="2880" w:hanging="360"/>
+      </w:pPr>
+      <w:rPr>
+        <w:rFonts w:ascii="Symbol" w:hAnsi="Symbol" w:hint="default"/>
+      </w:rPr>
+    </w:lvl>
+    <w:lvl w:ilvl="4" w:tplc="100C0003" w:tentative="1">
+      <w:start w:val="1"/>
+      <w:numFmt w:val="bullet"/>
+      <w:lvlText w:val="o"/>
+      <w:lvlJc w:val="left"/>
+      <w:pPr>
+        <w:ind w:left="3600" w:hanging="360"/>
+      </w:pPr>
+      <w:rPr>
+        <w:rFonts w:ascii="Courier New" w:hAnsi="Courier New" w:cs="Courier New" w:hint="default"/>
+      </w:rPr>
+    </w:lvl>
+    <w:lvl w:ilvl="5" w:tplc="100C0005" w:tentative="1">
+      <w:start w:val="1"/>
+      <w:numFmt w:val="bullet"/>
+      <w:lvlText w:val=""/>
+      <w:lvlJc w:val="left"/>
+      <w:pPr>
+        <w:ind w:left="4320" w:hanging="360"/>
+      </w:pPr>
+      <w:rPr>
+        <w:rFonts w:ascii="Wingdings" w:hAnsi="Wingdings" w:hint="default"/>
+      </w:rPr>
+    </w:lvl>
+    <w:lvl w:ilvl="6" w:tplc="100C0001" w:tentative="1">
+      <w:start w:val="1"/>
+      <w:numFmt w:val="bullet"/>
+      <w:lvlText w:val=""/>
+      <w:lvlJc w:val="left"/>
+      <w:pPr>
+        <w:ind w:left="5040" w:hanging="360"/>
+      </w:pPr>
+      <w:rPr>
+        <w:rFonts w:ascii="Symbol" w:hAnsi="Symbol" w:hint="default"/>
+      </w:rPr>
+    </w:lvl>
+    <w:lvl w:ilvl="7" w:tplc="100C0003" w:tentative="1">
+      <w:start w:val="1"/>
+      <w:numFmt w:val="bullet"/>
+      <w:lvlText w:val="o"/>
+      <w:lvlJc w:val="left"/>
+      <w:pPr>
+        <w:ind w:left="5760" w:hanging="360"/>
+      </w:pPr>
+      <w:rPr>
+        <w:rFonts w:ascii="Courier New" w:hAnsi="Courier New" w:cs="Courier New" w:hint="default"/>
+      </w:rPr>
+    </w:lvl>
+    <w:lvl w:ilvl="8" w:tplc="100C0005" w:tentative="1">
+      <w:start w:val="1"/>
+      <w:numFmt w:val="bullet"/>
+      <w:lvlText w:val=""/>
+      <w:lvlJc w:val="left"/>
+      <w:pPr>
+        <w:ind w:left="6480" w:hanging="360"/>
+      </w:pPr>
+      <w:rPr>
+        <w:rFonts w:ascii="Wingdings" w:hAnsi="Wingdings" w:hint="default"/>
+      </w:rPr>
+    </w:lvl>
+  </w:abstractNum>
+  <w:abstractNum w:abstractNumId="26" w15:restartNumberingAfterBreak="0">
     <w:nsid w:val="697F690A"/>
     <w:multiLevelType w:val="hybridMultilevel"/>
     <w:tmpl w:val="F39EB2F2"/>
@@ -10180,7 +10525,7 @@
       </w:rPr>
     </w:lvl>
   </w:abstractNum>
-  <w:abstractNum w:abstractNumId="26" w15:restartNumberingAfterBreak="0">
+  <w:abstractNum w:abstractNumId="27" w15:restartNumberingAfterBreak="0">
     <w:nsid w:val="6ACC518C"/>
     <w:multiLevelType w:val="hybridMultilevel"/>
     <w:tmpl w:val="84E02106"/>
@@ -10321,7 +10666,7 @@
       </w:rPr>
     </w:lvl>
   </w:abstractNum>
-  <w:abstractNum w:abstractNumId="27" w15:restartNumberingAfterBreak="0">
+  <w:abstractNum w:abstractNumId="28" w15:restartNumberingAfterBreak="0">
     <w:nsid w:val="6E9C1AF1"/>
     <w:multiLevelType w:val="hybridMultilevel"/>
     <w:tmpl w:val="330484FE"/>
@@ -10435,7 +10780,7 @@
       </w:rPr>
     </w:lvl>
   </w:abstractNum>
-  <w:abstractNum w:abstractNumId="28" w15:restartNumberingAfterBreak="0">
+  <w:abstractNum w:abstractNumId="29" w15:restartNumberingAfterBreak="0">
     <w:nsid w:val="732F3356"/>
     <w:multiLevelType w:val="hybridMultilevel"/>
     <w:tmpl w:val="86CCAA12"/>
@@ -10549,7 +10894,7 @@
       </w:rPr>
     </w:lvl>
   </w:abstractNum>
-  <w:abstractNum w:abstractNumId="29" w15:restartNumberingAfterBreak="0">
+  <w:abstractNum w:abstractNumId="30" w15:restartNumberingAfterBreak="0">
     <w:nsid w:val="7C255B15"/>
     <w:multiLevelType w:val="hybridMultilevel"/>
     <w:tmpl w:val="C71ACD12"/>
@@ -10663,7 +11008,7 @@
       </w:rPr>
     </w:lvl>
   </w:abstractNum>
-  <w:abstractNum w:abstractNumId="30" w15:restartNumberingAfterBreak="0">
+  <w:abstractNum w:abstractNumId="31" w15:restartNumberingAfterBreak="0">
     <w:nsid w:val="7F4125A2"/>
     <w:multiLevelType w:val="hybridMultilevel"/>
     <w:tmpl w:val="61042F5A"/>
@@ -10787,7 +11132,7 @@
     <w:abstractNumId w:val="1"/>
   </w:num>
   <w:num w:numId="3">
-    <w:abstractNumId w:val="30"/>
+    <w:abstractNumId w:val="31"/>
   </w:num>
   <w:num w:numId="4">
     <w:abstractNumId w:val="5"/>
@@ -10799,19 +11144,19 @@
     <w:abstractNumId w:val="6"/>
   </w:num>
   <w:num w:numId="7">
-    <w:abstractNumId w:val="28"/>
+    <w:abstractNumId w:val="29"/>
   </w:num>
   <w:num w:numId="8">
     <w:abstractNumId w:val="21"/>
   </w:num>
   <w:num w:numId="9">
-    <w:abstractNumId w:val="29"/>
+    <w:abstractNumId w:val="30"/>
   </w:num>
   <w:num w:numId="10">
     <w:abstractNumId w:val="15"/>
   </w:num>
   <w:num w:numId="11">
-    <w:abstractNumId w:val="26"/>
+    <w:abstractNumId w:val="27"/>
   </w:num>
   <w:num w:numId="12">
     <w:abstractNumId w:val="3"/>
@@ -10826,7 +11171,7 @@
     <w:abstractNumId w:val="12"/>
   </w:num>
   <w:num w:numId="16">
-    <w:abstractNumId w:val="25"/>
+    <w:abstractNumId w:val="26"/>
   </w:num>
   <w:num w:numId="17">
     <w:abstractNumId w:val="10"/>
@@ -10850,7 +11195,7 @@
     <w:abstractNumId w:val="7"/>
   </w:num>
   <w:num w:numId="24">
-    <w:abstractNumId w:val="27"/>
+    <w:abstractNumId w:val="28"/>
   </w:num>
   <w:num w:numId="25">
     <w:abstractNumId w:val="11"/>
@@ -10906,6 +11251,9 @@
   <w:num w:numId="42">
     <w:abstractNumId w:val="0"/>
   </w:num>
+  <w:num w:numId="43">
+    <w:abstractNumId w:val="25"/>
+  </w:num>
   <w:numIdMacAtCleanup w:val="28"/>
 </w:numbering>
 </file>
@@ -10921,7 +11269,7 @@
     </w:rPrDefault>
     <w:pPrDefault/>
   </w:docDefaults>
-  <w:latentStyles w:defLockedState="0" w:defUIPriority="99" w:defSemiHidden="0" w:defUnhideWhenUsed="0" w:defQFormat="0" w:count="376">
+  <w:latentStyles w:defLockedState="0" w:defUIPriority="99" w:defSemiHidden="0" w:defUnhideWhenUsed="0" w:defQFormat="0" w:count="377">
     <w:lsdException w:name="Normal" w:uiPriority="0"/>
     <w:lsdException w:name="heading 1" w:uiPriority="0" w:qFormat="1"/>
     <w:lsdException w:name="heading 2" w:semiHidden="1" w:uiPriority="0" w:unhideWhenUsed="1" w:qFormat="1"/>
@@ -11027,7 +11375,6 @@
     <w:lsdException w:name="HTML Sample" w:semiHidden="1" w:unhideWhenUsed="1"/>
     <w:lsdException w:name="HTML Typewriter" w:semiHidden="1" w:unhideWhenUsed="1"/>
     <w:lsdException w:name="HTML Variable" w:semiHidden="1" w:unhideWhenUsed="1"/>
-    <w:lsdException w:name="Normal Table" w:semiHidden="1" w:unhideWhenUsed="1"/>
     <w:lsdException w:name="annotation subject" w:semiHidden="1" w:unhideWhenUsed="1"/>
     <w:lsdException w:name="No List" w:semiHidden="1" w:unhideWhenUsed="1"/>
     <w:lsdException w:name="Outline List 1" w:semiHidden="1" w:unhideWhenUsed="1"/>
@@ -11074,10 +11421,8 @@
     <w:lsdException w:name="Table Subtle 2" w:semiHidden="1" w:unhideWhenUsed="1"/>
     <w:lsdException w:name="Table Web 1" w:semiHidden="1" w:unhideWhenUsed="1"/>
     <w:lsdException w:name="Table Web 2" w:semiHidden="1" w:unhideWhenUsed="1"/>
-    <w:lsdException w:name="Table Web 3" w:semiHidden="1" w:unhideWhenUsed="1"/>
     <w:lsdException w:name="Balloon Text" w:semiHidden="1" w:unhideWhenUsed="1"/>
     <w:lsdException w:name="Table Grid" w:uiPriority="39"/>
-    <w:lsdException w:name="Table Theme" w:semiHidden="1" w:unhideWhenUsed="1"/>
     <w:lsdException w:name="Placeholder Text" w:semiHidden="1"/>
     <w:lsdException w:name="No Spacing" w:uiPriority="1" w:qFormat="1"/>
     <w:lsdException w:name="Light Shading" w:uiPriority="60"/>
@@ -11298,6 +11643,7 @@
     <w:lsdException w:name="Hashtag" w:semiHidden="1" w:unhideWhenUsed="1"/>
     <w:lsdException w:name="Unresolved Mention" w:semiHidden="1" w:unhideWhenUsed="1"/>
     <w:lsdException w:name="Smart Link" w:semiHidden="1" w:unhideWhenUsed="1"/>
+    <w:lsdException w:name="Smart Link Error" w:semiHidden="1" w:unhideWhenUsed="1"/>
   </w:latentStyles>
   <w:style w:type="paragraph" w:default="1" w:styleId="Normal">
     <w:name w:val="Normal"/>
@@ -13146,6 +13492,7 @@
     <w:rsidRoot w:val="002F02FB"/>
     <w:rsid w:val="00006831"/>
     <w:rsid w:val="002F02FB"/>
+    <w:rsid w:val="003F7840"/>
     <w:rsid w:val="008170DB"/>
     <w:rsid w:val="00CD2542"/>
     <w:rsid w:val="00D91324"/>
@@ -13188,7 +13535,7 @@
       </w:pPr>
     </w:pPrDefault>
   </w:docDefaults>
-  <w:latentStyles w:defLockedState="0" w:defUIPriority="99" w:defSemiHidden="0" w:defUnhideWhenUsed="0" w:defQFormat="0" w:count="376">
+  <w:latentStyles w:defLockedState="0" w:defUIPriority="99" w:defSemiHidden="0" w:defUnhideWhenUsed="0" w:defQFormat="0" w:count="377">
     <w:lsdException w:name="Normal" w:uiPriority="0" w:qFormat="1"/>
     <w:lsdException w:name="heading 1" w:uiPriority="9" w:qFormat="1"/>
     <w:lsdException w:name="heading 2" w:semiHidden="1" w:uiPriority="9" w:unhideWhenUsed="1" w:qFormat="1"/>
@@ -13294,7 +13641,6 @@
     <w:lsdException w:name="HTML Sample" w:semiHidden="1" w:unhideWhenUsed="1"/>
     <w:lsdException w:name="HTML Typewriter" w:semiHidden="1" w:unhideWhenUsed="1"/>
     <w:lsdException w:name="HTML Variable" w:semiHidden="1" w:unhideWhenUsed="1"/>
-    <w:lsdException w:name="Normal Table" w:semiHidden="1" w:unhideWhenUsed="1"/>
     <w:lsdException w:name="annotation subject" w:semiHidden="1" w:unhideWhenUsed="1"/>
     <w:lsdException w:name="No List" w:semiHidden="1" w:unhideWhenUsed="1"/>
     <w:lsdException w:name="Outline List 1" w:semiHidden="1" w:unhideWhenUsed="1"/>
@@ -13341,10 +13687,8 @@
     <w:lsdException w:name="Table Subtle 2" w:semiHidden="1" w:unhideWhenUsed="1"/>
     <w:lsdException w:name="Table Web 1" w:semiHidden="1" w:unhideWhenUsed="1"/>
     <w:lsdException w:name="Table Web 2" w:semiHidden="1" w:unhideWhenUsed="1"/>
-    <w:lsdException w:name="Table Web 3" w:semiHidden="1" w:unhideWhenUsed="1"/>
     <w:lsdException w:name="Balloon Text" w:semiHidden="1" w:unhideWhenUsed="1"/>
     <w:lsdException w:name="Table Grid" w:uiPriority="39"/>
-    <w:lsdException w:name="Table Theme" w:semiHidden="1" w:unhideWhenUsed="1"/>
     <w:lsdException w:name="Placeholder Text" w:semiHidden="1"/>
     <w:lsdException w:name="No Spacing" w:uiPriority="1" w:qFormat="1"/>
     <w:lsdException w:name="Light Shading" w:uiPriority="60"/>
@@ -13565,6 +13909,7 @@
     <w:lsdException w:name="Hashtag" w:semiHidden="1" w:unhideWhenUsed="1"/>
     <w:lsdException w:name="Unresolved Mention" w:semiHidden="1" w:unhideWhenUsed="1"/>
     <w:lsdException w:name="Smart Link" w:semiHidden="1" w:unhideWhenUsed="1"/>
+    <w:lsdException w:name="Smart Link Error" w:semiHidden="1" w:unhideWhenUsed="1"/>
   </w:latentStyles>
   <w:style w:type="paragraph" w:default="1" w:styleId="Normal">
     <w:name w:val="Normal"/>

</xml_diff>

<commit_message>
Attestation + architecture système
</commit_message>
<xml_diff>
--- a/LM_Systemarchitektur.docx
+++ b/LM_Systemarchitektur.docx
@@ -1211,8 +1211,6 @@
         </w:rPr>
         <w:t>.docx + diagramme</w:t>
       </w:r>
-      <w:bookmarkStart w:id="9" w:name="_GoBack"/>
-      <w:bookmarkEnd w:id="9"/>
     </w:p>
     <w:p>
       <w:pPr>
@@ -1225,18 +1223,18 @@
           <w:lang w:val="fr-CH"/>
         </w:rPr>
       </w:pPr>
-      <w:bookmarkStart w:id="10" w:name="_Toc529896442"/>
-      <w:bookmarkStart w:id="11" w:name="_Toc531010606"/>
-      <w:bookmarkStart w:id="12" w:name="_Toc26942689"/>
+      <w:bookmarkStart w:id="9" w:name="_Toc529896442"/>
+      <w:bookmarkStart w:id="10" w:name="_Toc531010606"/>
+      <w:bookmarkStart w:id="11" w:name="_Toc26942689"/>
       <w:r>
         <w:rPr>
           <w:lang w:val="fr-CH"/>
         </w:rPr>
         <w:t>Sous-systèmes et composantes</w:t>
       </w:r>
+      <w:bookmarkEnd w:id="9"/>
       <w:bookmarkEnd w:id="10"/>
       <w:bookmarkEnd w:id="11"/>
-      <w:bookmarkEnd w:id="12"/>
     </w:p>
     <w:p>
       <w:pPr>
@@ -1431,24 +1429,24 @@
           <w:lang w:val="fr-CH"/>
         </w:rPr>
       </w:pPr>
-      <w:bookmarkStart w:id="13" w:name="_Toc529896443"/>
-      <w:bookmarkStart w:id="14" w:name="_Toc531010607"/>
-      <w:bookmarkStart w:id="15" w:name="_Toc26942690"/>
+      <w:bookmarkStart w:id="12" w:name="_Toc529896443"/>
+      <w:bookmarkStart w:id="13" w:name="_Toc531010607"/>
+      <w:bookmarkStart w:id="14" w:name="_Toc26942690"/>
       <w:r>
         <w:rPr>
           <w:lang w:val="fr-CH"/>
         </w:rPr>
         <w:t>Architectures / Modèle</w:t>
       </w:r>
+      <w:bookmarkEnd w:id="12"/>
       <w:bookmarkEnd w:id="13"/>
+      <w:r>
+        <w:rPr>
+          <w:lang w:val="fr-CH"/>
+        </w:rPr>
+        <w:t>s</w:t>
+      </w:r>
       <w:bookmarkEnd w:id="14"/>
-      <w:r>
-        <w:rPr>
-          <w:lang w:val="fr-CH"/>
-        </w:rPr>
-        <w:t>s</w:t>
-      </w:r>
-      <w:bookmarkEnd w:id="15"/>
     </w:p>
     <w:p>
       <w:pPr>
@@ -2145,7 +2143,7 @@
           <w:lang w:val="fr-CH"/>
         </w:rPr>
       </w:pPr>
-      <w:bookmarkStart w:id="16" w:name="_Toc26942691"/>
+      <w:bookmarkStart w:id="15" w:name="_Toc26942691"/>
       <w:r>
         <w:rPr>
           <w:lang w:val="fr-CH"/>
@@ -2153,7 +2151,7 @@
         <w:lastRenderedPageBreak/>
         <w:t>Interfaces et délimitation</w:t>
       </w:r>
-      <w:bookmarkEnd w:id="16"/>
+      <w:bookmarkEnd w:id="15"/>
     </w:p>
     <w:p>
       <w:pPr>
@@ -2162,14 +2160,14 @@
           <w:lang w:val="fr-CH"/>
         </w:rPr>
       </w:pPr>
-      <w:bookmarkStart w:id="17" w:name="_Toc26942692"/>
+      <w:bookmarkStart w:id="16" w:name="_Toc26942692"/>
       <w:r>
         <w:rPr>
           <w:lang w:val="fr-CH"/>
         </w:rPr>
         <w:t>Interfaces avec les systèmes environnants</w:t>
       </w:r>
-      <w:bookmarkEnd w:id="17"/>
+      <w:bookmarkEnd w:id="16"/>
     </w:p>
     <w:p>
       <w:pPr>
@@ -2440,14 +2438,14 @@
           <w:lang w:val="fr-CH"/>
         </w:rPr>
       </w:pPr>
-      <w:bookmarkStart w:id="18" w:name="_Toc26942693"/>
+      <w:bookmarkStart w:id="17" w:name="_Toc26942693"/>
       <w:r>
         <w:rPr>
           <w:lang w:val="fr-CH"/>
         </w:rPr>
         <w:t>Référence au concept d’intégration</w:t>
       </w:r>
-      <w:bookmarkEnd w:id="18"/>
+      <w:bookmarkEnd w:id="17"/>
     </w:p>
     <w:p>
       <w:pPr>
@@ -2456,7 +2454,7 @@
           <w:lang w:val="fr-CH"/>
         </w:rPr>
       </w:pPr>
-      <w:bookmarkStart w:id="19" w:name="_Toc26942694"/>
+      <w:bookmarkStart w:id="18" w:name="_Toc26942694"/>
       <w:r>
         <w:rPr>
           <w:lang w:val="fr-CH"/>
@@ -2477,7 +2475,7 @@
         </w:rPr>
         <w:t>Délimitation</w:t>
       </w:r>
-      <w:bookmarkEnd w:id="19"/>
+      <w:bookmarkEnd w:id="18"/>
     </w:p>
     <w:p>
       <w:pPr>
@@ -2589,14 +2587,14 @@
           <w:lang w:val="fr-CH"/>
         </w:rPr>
       </w:pPr>
-      <w:bookmarkStart w:id="20" w:name="_Toc26942695"/>
+      <w:bookmarkStart w:id="19" w:name="_Toc26942695"/>
       <w:r>
         <w:rPr>
           <w:lang w:val="fr-CH"/>
         </w:rPr>
         <w:t>Évaluation de la faisabilité</w:t>
       </w:r>
-      <w:bookmarkEnd w:id="20"/>
+      <w:bookmarkEnd w:id="19"/>
     </w:p>
     <w:p>
       <w:pPr>
@@ -2609,8 +2607,10 @@
         <w:rPr>
           <w:lang w:val="fr-CH"/>
         </w:rPr>
-        <w:t>Évaluation de la faisabilité, référence à la documentation pour la réalisation du prototype</w:t>
-      </w:r>
+        <w:t>Voir document LM_Documentation_prototype.docx</w:t>
+      </w:r>
+      <w:bookmarkStart w:id="20" w:name="_GoBack"/>
+      <w:bookmarkEnd w:id="20"/>
     </w:p>
     <w:p>
       <w:pPr>
@@ -2944,6 +2944,12 @@
                 <w:lang w:val="fr-CH"/>
               </w:rPr>
             </w:pPr>
+            <w:r>
+              <w:rPr>
+                <w:lang w:val="fr-CH"/>
+              </w:rPr>
+              <w:t>Couvert</w:t>
+            </w:r>
           </w:p>
         </w:tc>
       </w:tr>
@@ -3065,6 +3071,12 @@
                 <w:lang w:val="fr-CH"/>
               </w:rPr>
             </w:pPr>
+            <w:r>
+              <w:rPr>
+                <w:lang w:val="fr-CH"/>
+              </w:rPr>
+              <w:t>Couvert</w:t>
+            </w:r>
           </w:p>
         </w:tc>
       </w:tr>
@@ -3186,6 +3198,12 @@
                 <w:lang w:val="fr-CH"/>
               </w:rPr>
             </w:pPr>
+            <w:r>
+              <w:rPr>
+                <w:lang w:val="fr-CH"/>
+              </w:rPr>
+              <w:t>Couvert</w:t>
+            </w:r>
           </w:p>
         </w:tc>
       </w:tr>
@@ -3307,6 +3325,12 @@
                 <w:lang w:val="fr-CH"/>
               </w:rPr>
             </w:pPr>
+            <w:r>
+              <w:rPr>
+                <w:lang w:val="fr-CH"/>
+              </w:rPr>
+              <w:t>Pas encore couvert</w:t>
+            </w:r>
           </w:p>
         </w:tc>
       </w:tr>
@@ -3428,6 +3452,12 @@
                 <w:lang w:val="fr-CH"/>
               </w:rPr>
             </w:pPr>
+            <w:r>
+              <w:rPr>
+                <w:lang w:val="fr-CH"/>
+              </w:rPr>
+              <w:t>Pas encore couvert</w:t>
+            </w:r>
           </w:p>
         </w:tc>
       </w:tr>
@@ -3549,6 +3579,12 @@
                 <w:lang w:val="fr-CH"/>
               </w:rPr>
             </w:pPr>
+            <w:r>
+              <w:rPr>
+                <w:lang w:val="fr-CH"/>
+              </w:rPr>
+              <w:t>Pas encore couvert</w:t>
+            </w:r>
           </w:p>
         </w:tc>
       </w:tr>
@@ -3670,6 +3706,12 @@
                 <w:lang w:val="fr-CH"/>
               </w:rPr>
             </w:pPr>
+            <w:r>
+              <w:rPr>
+                <w:lang w:val="fr-CH"/>
+              </w:rPr>
+              <w:t>Pas encore couvert</w:t>
+            </w:r>
           </w:p>
         </w:tc>
       </w:tr>
@@ -3792,6 +3834,12 @@
                 <w:lang w:val="fr-CH"/>
               </w:rPr>
             </w:pPr>
+            <w:r>
+              <w:rPr>
+                <w:lang w:val="fr-CH"/>
+              </w:rPr>
+              <w:t>Pas encore couvert</w:t>
+            </w:r>
           </w:p>
         </w:tc>
       </w:tr>
@@ -3915,6 +3963,12 @@
                 <w:lang w:val="fr-CH"/>
               </w:rPr>
             </w:pPr>
+            <w:r>
+              <w:rPr>
+                <w:lang w:val="fr-CH"/>
+              </w:rPr>
+              <w:t>Pas encore couvert</w:t>
+            </w:r>
           </w:p>
         </w:tc>
       </w:tr>
@@ -4038,6 +4092,12 @@
                 <w:lang w:val="fr-CH"/>
               </w:rPr>
             </w:pPr>
+            <w:r>
+              <w:rPr>
+                <w:lang w:val="fr-CH"/>
+              </w:rPr>
+              <w:t>Partiellement couvert</w:t>
+            </w:r>
           </w:p>
         </w:tc>
       </w:tr>
@@ -4161,6 +4221,12 @@
                 <w:lang w:val="fr-CH"/>
               </w:rPr>
             </w:pPr>
+            <w:r>
+              <w:rPr>
+                <w:lang w:val="fr-CH"/>
+              </w:rPr>
+              <w:t>Pas encore couvert</w:t>
+            </w:r>
           </w:p>
         </w:tc>
       </w:tr>
@@ -4284,6 +4350,12 @@
                 <w:lang w:val="fr-CH"/>
               </w:rPr>
             </w:pPr>
+            <w:r>
+              <w:rPr>
+                <w:lang w:val="fr-CH"/>
+              </w:rPr>
+              <w:t>Pas encore couvert</w:t>
+            </w:r>
           </w:p>
         </w:tc>
       </w:tr>
@@ -4407,6 +4479,12 @@
                 <w:lang w:val="fr-CH"/>
               </w:rPr>
             </w:pPr>
+            <w:r>
+              <w:rPr>
+                <w:lang w:val="fr-CH"/>
+              </w:rPr>
+              <w:t>Pas encore couvert</w:t>
+            </w:r>
           </w:p>
         </w:tc>
       </w:tr>
@@ -4530,6 +4608,12 @@
                 <w:lang w:val="fr-CH"/>
               </w:rPr>
             </w:pPr>
+            <w:r>
+              <w:rPr>
+                <w:lang w:val="fr-CH"/>
+              </w:rPr>
+              <w:t>Pas encore couvert</w:t>
+            </w:r>
           </w:p>
         </w:tc>
       </w:tr>
@@ -4653,6 +4737,12 @@
                 <w:lang w:val="fr-CH"/>
               </w:rPr>
             </w:pPr>
+            <w:r>
+              <w:rPr>
+                <w:lang w:val="fr-CH"/>
+              </w:rPr>
+              <w:t>Pas encore couvert</w:t>
+            </w:r>
           </w:p>
         </w:tc>
       </w:tr>
@@ -4784,6 +4874,12 @@
                 <w:lang w:val="fr-CH"/>
               </w:rPr>
             </w:pPr>
+            <w:r>
+              <w:rPr>
+                <w:lang w:val="fr-CH"/>
+              </w:rPr>
+              <w:t>Pas encore couvert</w:t>
+            </w:r>
           </w:p>
         </w:tc>
       </w:tr>
@@ -4907,6 +5003,12 @@
                 <w:lang w:val="fr-CH"/>
               </w:rPr>
             </w:pPr>
+            <w:r>
+              <w:rPr>
+                <w:lang w:val="fr-CH"/>
+              </w:rPr>
+              <w:t>Pas encore couvert</w:t>
+            </w:r>
           </w:p>
         </w:tc>
       </w:tr>
@@ -5030,6 +5132,12 @@
                 <w:lang w:val="fr-CH"/>
               </w:rPr>
             </w:pPr>
+            <w:r>
+              <w:rPr>
+                <w:lang w:val="fr-CH"/>
+              </w:rPr>
+              <w:t>Pas encore couvert</w:t>
+            </w:r>
           </w:p>
         </w:tc>
       </w:tr>
@@ -5153,6 +5261,12 @@
                 <w:lang w:val="fr-CH"/>
               </w:rPr>
             </w:pPr>
+            <w:r>
+              <w:rPr>
+                <w:lang w:val="fr-CH"/>
+              </w:rPr>
+              <w:t>Pas encore couvert</w:t>
+            </w:r>
           </w:p>
         </w:tc>
       </w:tr>
@@ -5276,6 +5390,12 @@
                 <w:lang w:val="fr-CH"/>
               </w:rPr>
             </w:pPr>
+            <w:r>
+              <w:rPr>
+                <w:lang w:val="fr-CH"/>
+              </w:rPr>
+              <w:t>Pas encore couvert</w:t>
+            </w:r>
           </w:p>
         </w:tc>
       </w:tr>
@@ -5405,6 +5525,12 @@
                 <w:lang w:val="fr-CH"/>
               </w:rPr>
             </w:pPr>
+            <w:r>
+              <w:rPr>
+                <w:lang w:val="fr-CH"/>
+              </w:rPr>
+              <w:t>Pas encore couvert</w:t>
+            </w:r>
           </w:p>
         </w:tc>
       </w:tr>
@@ -7672,27 +7798,14 @@
               <w:szCs w:val="18"/>
             </w:rPr>
           </w:pPr>
-          <w:r>
-            <w:fldChar w:fldCharType="begin"/>
-          </w:r>
-          <w:r>
-            <w:instrText xml:space="preserve"> FILENAME \* LOWER \* MERGEFORMAT </w:instrText>
-          </w:r>
-          <w:r>
-            <w:fldChar w:fldCharType="separate"/>
-          </w:r>
-          <w:r>
-            <w:rPr>
-              <w:noProof/>
-            </w:rPr>
-            <w:t>lm_systemarchitektur.docx</w:t>
-          </w:r>
-          <w:r>
-            <w:rPr>
-              <w:noProof/>
-            </w:rPr>
-            <w:fldChar w:fldCharType="end"/>
-          </w:r>
+          <w:fldSimple w:instr=" FILENAME \* LOWER \* MERGEFORMAT ">
+            <w:r>
+              <w:rPr>
+                <w:noProof/>
+              </w:rPr>
+              <w:t>lm_systemarchitektur.docx</w:t>
+            </w:r>
+          </w:fldSimple>
         </w:p>
       </w:tc>
     </w:tr>
@@ -14263,6 +14376,7 @@
   <w:rsids>
     <w:rsidRoot w:val="002F02FB"/>
     <w:rsid w:val="00006831"/>
+    <w:rsid w:val="00166D66"/>
     <w:rsid w:val="002D7296"/>
     <w:rsid w:val="002F02FB"/>
     <w:rsid w:val="003F7840"/>

</xml_diff>